<commit_message>
Update Digital Coding course.docx
</commit_message>
<xml_diff>
--- a/Digital Coding course.docx
+++ b/Digital Coding course.docx
@@ -3,8 +3,6 @@
 <w:document xmlns:wpc="http://schemas.microsoft.com/office/word/2010/wordprocessingCanvas" xmlns:mo="http://schemas.microsoft.com/office/mac/office/2008/main" xmlns:mc="http://schemas.openxmlformats.org/markup-compatibility/2006" xmlns:mv="urn:schemas-microsoft-com:mac:vml" xmlns:o="urn:schemas-microsoft-com:office:office" xmlns:r="http://schemas.openxmlformats.org/officeDocument/2006/relationships" xmlns:m="http://schemas.openxmlformats.org/officeDocument/2006/math" xmlns:v="urn:schemas-microsoft-com:vml" xmlns:wp14="http://schemas.microsoft.com/office/word/2010/wordprocessingDrawing" xmlns:wp="http://schemas.openxmlformats.org/drawingml/2006/wordprocessingDrawing" xmlns:w10="urn:schemas-microsoft-com:office:word" xmlns:w="http://schemas.openxmlformats.org/wordprocessingml/2006/main" xmlns:w14="http://schemas.microsoft.com/office/word/2010/wordml" xmlns:wpg="http://schemas.microsoft.com/office/word/2010/wordprocessingGroup" xmlns:wpi="http://schemas.microsoft.com/office/word/2010/wordprocessingInk" xmlns:wne="http://schemas.microsoft.com/office/word/2006/wordml" xmlns:wps="http://schemas.microsoft.com/office/word/2010/wordprocessingShape" mc:Ignorable="w14 wp14">
   <w:body>
     <w:p>
-      <w:bookmarkStart w:id="0" w:name="_GoBack"/>
-      <w:bookmarkEnd w:id="0"/>
       <w:r>
         <w:t>Digital coding course</w:t>
       </w:r>
@@ -677,6 +675,208 @@
       </w:r>
     </w:p>
     <w:p/>
+    <w:p>
+      <w:proofErr w:type="spellStart"/>
+      <w:r>
+        <w:t>Javascript</w:t>
+      </w:r>
+      <w:proofErr w:type="spellEnd"/>
+      <w:r>
+        <w:t xml:space="preserve"> tools and documentation</w:t>
+      </w:r>
+    </w:p>
+    <w:p>
+      <w:pPr>
+        <w:rPr>
+          <w:rFonts w:eastAsia="Times New Roman" w:cs="Times New Roman"/>
+        </w:rPr>
+      </w:pPr>
+      <w:r>
+        <w:rPr>
+          <w:rFonts w:eastAsia="Times New Roman" w:cs="Times New Roman"/>
+        </w:rPr>
+        <w:fldChar w:fldCharType="begin"/>
+      </w:r>
+      <w:r>
+        <w:rPr>
+          <w:rFonts w:eastAsia="Times New Roman" w:cs="Times New Roman"/>
+        </w:rPr>
+        <w:instrText xml:space="preserve"> HYPERLINK "https://developer.mozilla.org/en-US/" \o "https://developer.mozilla.org/en-us/" \t "_blank" </w:instrText>
+      </w:r>
+      <w:r>
+        <w:rPr>
+          <w:rFonts w:eastAsia="Times New Roman" w:cs="Times New Roman"/>
+        </w:rPr>
+      </w:r>
+      <w:r>
+        <w:rPr>
+          <w:rFonts w:eastAsia="Times New Roman" w:cs="Times New Roman"/>
+        </w:rPr>
+        <w:fldChar w:fldCharType="separate"/>
+      </w:r>
+      <w:r>
+        <w:rPr>
+          <w:rStyle w:val="Hyperlink"/>
+          <w:rFonts w:ascii="Segoe UI" w:eastAsia="Times New Roman" w:hAnsi="Segoe UI" w:cs="Segoe UI"/>
+          <w:color w:val="A6A7DC"/>
+          <w:sz w:val="21"/>
+          <w:szCs w:val="21"/>
+          <w:u w:val="none"/>
+          <w:shd w:val="clear" w:color="auto" w:fill="323131"/>
+        </w:rPr>
+        <w:t>https://developer.mozilla.org/en-US/</w:t>
+      </w:r>
+      <w:r>
+        <w:rPr>
+          <w:rFonts w:eastAsia="Times New Roman" w:cs="Times New Roman"/>
+        </w:rPr>
+        <w:fldChar w:fldCharType="end"/>
+      </w:r>
+    </w:p>
+    <w:p>
+      <w:pPr>
+        <w:rPr>
+          <w:rFonts w:eastAsia="Times New Roman" w:cs="Times New Roman"/>
+        </w:rPr>
+      </w:pPr>
+    </w:p>
+    <w:p>
+      <w:pPr>
+        <w:rPr>
+          <w:rFonts w:eastAsia="Times New Roman" w:cs="Times New Roman"/>
+        </w:rPr>
+      </w:pPr>
+    </w:p>
+    <w:p>
+      <w:pPr>
+        <w:rPr>
+          <w:rFonts w:eastAsia="Times New Roman" w:cs="Times New Roman"/>
+        </w:rPr>
+      </w:pPr>
+      <w:r>
+        <w:rPr>
+          <w:rFonts w:eastAsia="Times New Roman" w:cs="Times New Roman"/>
+        </w:rPr>
+        <w:lastRenderedPageBreak/>
+        <w:t>Dataset article</w:t>
+      </w:r>
+    </w:p>
+    <w:p>
+      <w:pPr>
+        <w:rPr>
+          <w:rFonts w:eastAsia="Times New Roman" w:cs="Times New Roman"/>
+        </w:rPr>
+      </w:pPr>
+      <w:r>
+        <w:rPr>
+          <w:rFonts w:eastAsia="Times New Roman" w:cs="Times New Roman"/>
+        </w:rPr>
+        <w:fldChar w:fldCharType="begin"/>
+      </w:r>
+      <w:r>
+        <w:rPr>
+          <w:rFonts w:eastAsia="Times New Roman" w:cs="Times New Roman"/>
+        </w:rPr>
+        <w:instrText xml:space="preserve"> HYPERLINK "https://developer.mozilla.org/en-US/docs/Learn/HTML/Howto/Use_data_attributes" \o "https://developer.mozilla.org/en-us/docs/learn/html/howto/use_data_attributes" \t "_blank" </w:instrText>
+      </w:r>
+      <w:r>
+        <w:rPr>
+          <w:rFonts w:eastAsia="Times New Roman" w:cs="Times New Roman"/>
+        </w:rPr>
+      </w:r>
+      <w:r>
+        <w:rPr>
+          <w:rFonts w:eastAsia="Times New Roman" w:cs="Times New Roman"/>
+        </w:rPr>
+        <w:fldChar w:fldCharType="separate"/>
+      </w:r>
+      <w:r>
+        <w:rPr>
+          <w:rStyle w:val="Hyperlink"/>
+          <w:rFonts w:ascii="Segoe UI" w:eastAsia="Times New Roman" w:hAnsi="Segoe UI" w:cs="Segoe UI"/>
+          <w:color w:val="A6A7DC"/>
+          <w:sz w:val="21"/>
+          <w:szCs w:val="21"/>
+          <w:u w:val="none"/>
+          <w:shd w:val="clear" w:color="auto" w:fill="323131"/>
+        </w:rPr>
+        <w:t>https://developer.mozilla.org/en-US/docs/Learn/HTML/Howto/Use_data_attributes</w:t>
+      </w:r>
+      <w:r>
+        <w:rPr>
+          <w:rFonts w:eastAsia="Times New Roman" w:cs="Times New Roman"/>
+        </w:rPr>
+        <w:fldChar w:fldCharType="end"/>
+      </w:r>
+    </w:p>
+    <w:p>
+      <w:pPr>
+        <w:rPr>
+          <w:rFonts w:eastAsia="Times New Roman" w:cs="Times New Roman"/>
+        </w:rPr>
+      </w:pPr>
+    </w:p>
+    <w:p>
+      <w:proofErr w:type="spellStart"/>
+      <w:r>
+        <w:t>GitHub</w:t>
+      </w:r>
+      <w:proofErr w:type="spellEnd"/>
+      <w:r>
+        <w:t xml:space="preserve"> pages video</w:t>
+      </w:r>
+    </w:p>
+    <w:p>
+      <w:pPr>
+        <w:rPr>
+          <w:rFonts w:eastAsia="Times New Roman" w:cs="Times New Roman"/>
+        </w:rPr>
+      </w:pPr>
+      <w:r>
+        <w:rPr>
+          <w:rFonts w:eastAsia="Times New Roman" w:cs="Times New Roman"/>
+        </w:rPr>
+        <w:fldChar w:fldCharType="begin"/>
+      </w:r>
+      <w:r>
+        <w:rPr>
+          <w:rFonts w:eastAsia="Times New Roman" w:cs="Times New Roman"/>
+        </w:rPr>
+        <w:instrText xml:space="preserve"> HYPERLINK "https://www.youtube.com/watch?v=2MsN8gpT6jY&amp;feature=emb_logo" \o "https://www.youtube.com/watch?v=2msn8gpt6jy&amp;feature=emb_logo" \t "_blank" </w:instrText>
+      </w:r>
+      <w:r>
+        <w:rPr>
+          <w:rFonts w:eastAsia="Times New Roman" w:cs="Times New Roman"/>
+        </w:rPr>
+      </w:r>
+      <w:r>
+        <w:rPr>
+          <w:rFonts w:eastAsia="Times New Roman" w:cs="Times New Roman"/>
+        </w:rPr>
+        <w:fldChar w:fldCharType="separate"/>
+      </w:r>
+      <w:r>
+        <w:rPr>
+          <w:rStyle w:val="Hyperlink"/>
+          <w:rFonts w:ascii="Segoe UI" w:eastAsia="Times New Roman" w:hAnsi="Segoe UI" w:cs="Segoe UI"/>
+          <w:color w:val="A6A7DC"/>
+          <w:sz w:val="21"/>
+          <w:szCs w:val="21"/>
+          <w:shd w:val="clear" w:color="auto" w:fill="323131"/>
+        </w:rPr>
+        <w:t>https://www.youtube.com/watch?v=2MsN8gpT6jY&amp;feature=emb_logo</w:t>
+      </w:r>
+      <w:r>
+        <w:rPr>
+          <w:rFonts w:eastAsia="Times New Roman" w:cs="Times New Roman"/>
+        </w:rPr>
+        <w:fldChar w:fldCharType="end"/>
+      </w:r>
+    </w:p>
+    <w:p>
+      <w:bookmarkStart w:id="0" w:name="_GoBack"/>
+      <w:bookmarkEnd w:id="0"/>
+    </w:p>
     <w:p/>
     <w:sectPr>
       <w:pgSz w:w="11900" w:h="16840"/>

</xml_diff>

<commit_message>
update html and css elements
</commit_message>
<xml_diff>
--- a/Digital Coding course.docx
+++ b/Digital Coding course.docx
@@ -11,15 +11,7 @@
     <w:p/>
     <w:p>
       <w:r>
-        <w:t xml:space="preserve">How the </w:t>
-      </w:r>
-      <w:proofErr w:type="gramStart"/>
-      <w:r>
-        <w:t>internet</w:t>
-      </w:r>
-      <w:proofErr w:type="gramEnd"/>
-      <w:r>
-        <w:t xml:space="preserve"> works</w:t>
+        <w:t>How the internet works</w:t>
       </w:r>
     </w:p>
     <w:p>
@@ -83,15 +75,7 @@
     <w:p/>
     <w:p>
       <w:r>
-        <w:t xml:space="preserve">How the </w:t>
-      </w:r>
-      <w:proofErr w:type="gramStart"/>
-      <w:r>
-        <w:t>internet</w:t>
-      </w:r>
-      <w:proofErr w:type="gramEnd"/>
-      <w:r>
-        <w:t xml:space="preserve"> works</w:t>
+        <w:t>How the internet works</w:t>
       </w:r>
     </w:p>
     <w:p>
@@ -299,13 +283,8 @@
     <w:p/>
     <w:p/>
     <w:p>
-      <w:proofErr w:type="spellStart"/>
-      <w:r>
-        <w:t>Github</w:t>
-      </w:r>
-      <w:proofErr w:type="spellEnd"/>
-      <w:r>
-        <w:t xml:space="preserve"> desktop download</w:t>
+      <w:r>
+        <w:t>Github desktop download</w:t>
       </w:r>
     </w:p>
     <w:p>
@@ -437,19 +416,11 @@
           <w:rFonts w:eastAsia="Times New Roman" w:cs="Segoe UI"/>
         </w:rPr>
       </w:pPr>
-      <w:proofErr w:type="spellStart"/>
       <w:r>
         <w:rPr>
           <w:rFonts w:eastAsia="Times New Roman" w:cs="Segoe UI"/>
         </w:rPr>
-        <w:t>Youtube</w:t>
-      </w:r>
-      <w:proofErr w:type="spellEnd"/>
-      <w:r>
-        <w:rPr>
-          <w:rFonts w:eastAsia="Times New Roman" w:cs="Segoe UI"/>
-        </w:rPr>
-        <w:t xml:space="preserve"> courses</w:t>
+        <w:t>Youtube courses</w:t>
       </w:r>
     </w:p>
     <w:p>
@@ -623,13 +594,8 @@
     </w:p>
     <w:p/>
     <w:p>
-      <w:proofErr w:type="spellStart"/>
-      <w:r>
-        <w:t>Dev</w:t>
-      </w:r>
-      <w:proofErr w:type="spellEnd"/>
-      <w:r>
-        <w:t>-tools – errors in consoles</w:t>
+      <w:r>
+        <w:t>Dev-tools – errors in consoles</w:t>
       </w:r>
     </w:p>
     <w:p>
@@ -676,13 +642,8 @@
     </w:p>
     <w:p/>
     <w:p>
-      <w:proofErr w:type="spellStart"/>
-      <w:r>
-        <w:t>Javascript</w:t>
-      </w:r>
-      <w:proofErr w:type="spellEnd"/>
-      <w:r>
-        <w:t xml:space="preserve"> tools and documentation</w:t>
+      <w:r>
+        <w:t>Javascript tools and documentation</w:t>
       </w:r>
     </w:p>
     <w:p>
@@ -702,11 +663,6 @@
           <w:rFonts w:eastAsia="Times New Roman" w:cs="Times New Roman"/>
         </w:rPr>
         <w:instrText xml:space="preserve"> HYPERLINK "https://developer.mozilla.org/en-US/" \o "https://developer.mozilla.org/en-us/" \t "_blank" </w:instrText>
-      </w:r>
-      <w:r>
-        <w:rPr>
-          <w:rFonts w:eastAsia="Times New Roman" w:cs="Times New Roman"/>
-        </w:rPr>
       </w:r>
       <w:r>
         <w:rPr>
@@ -783,11 +739,6 @@
         <w:rPr>
           <w:rFonts w:eastAsia="Times New Roman" w:cs="Times New Roman"/>
         </w:rPr>
-      </w:r>
-      <w:r>
-        <w:rPr>
-          <w:rFonts w:eastAsia="Times New Roman" w:cs="Times New Roman"/>
-        </w:rPr>
         <w:fldChar w:fldCharType="separate"/>
       </w:r>
       <w:r>
@@ -817,13 +768,8 @@
       </w:pPr>
     </w:p>
     <w:p>
-      <w:proofErr w:type="spellStart"/>
-      <w:r>
-        <w:t>GitHub</w:t>
-      </w:r>
-      <w:proofErr w:type="spellEnd"/>
-      <w:r>
-        <w:t xml:space="preserve"> pages video</w:t>
+      <w:r>
+        <w:t>GitHub pages video</w:t>
       </w:r>
     </w:p>
     <w:p>
@@ -848,36 +794,1012 @@
         <w:rPr>
           <w:rFonts w:eastAsia="Times New Roman" w:cs="Times New Roman"/>
         </w:rPr>
+        <w:fldChar w:fldCharType="separate"/>
+      </w:r>
+      <w:r>
+        <w:rPr>
+          <w:rStyle w:val="Hyperlink"/>
+          <w:rFonts w:ascii="Segoe UI" w:eastAsia="Times New Roman" w:hAnsi="Segoe UI" w:cs="Segoe UI"/>
+          <w:color w:val="A6A7DC"/>
+          <w:sz w:val="21"/>
+          <w:szCs w:val="21"/>
+          <w:shd w:val="clear" w:color="auto" w:fill="323131"/>
+        </w:rPr>
+        <w:t>https://www.youtube.com/watch?v=2MsN8gpT6jY&amp;feature=emb_logo</w:t>
       </w:r>
       <w:r>
         <w:rPr>
           <w:rFonts w:eastAsia="Times New Roman" w:cs="Times New Roman"/>
         </w:rPr>
+        <w:fldChar w:fldCharType="end"/>
+      </w:r>
+    </w:p>
+    <w:p/>
+    <w:p>
+      <w:pPr>
+        <w:rPr>
+          <w:u w:val="single"/>
+        </w:rPr>
+      </w:pPr>
+      <w:r>
+        <w:rPr>
+          <w:u w:val="single"/>
+        </w:rPr>
+        <w:t>Sites, tutorials, bootcamps</w:t>
+      </w:r>
+    </w:p>
+    <w:p/>
+    <w:p>
+      <w:r>
+        <w:t>100Days of Code</w:t>
+      </w:r>
+    </w:p>
+    <w:p>
+      <w:pPr>
+        <w:rPr>
+          <w:rFonts w:ascii="Segoe UI" w:eastAsia="Times New Roman" w:hAnsi="Segoe UI" w:cs="Segoe UI"/>
+          <w:sz w:val="21"/>
+          <w:szCs w:val="21"/>
+        </w:rPr>
+      </w:pPr>
+      <w:r>
+        <w:rPr>
+          <w:rFonts w:ascii="Segoe UI" w:eastAsia="Times New Roman" w:hAnsi="Segoe UI" w:cs="Segoe UI"/>
+          <w:sz w:val="21"/>
+          <w:szCs w:val="21"/>
+        </w:rPr>
+        <w:fldChar w:fldCharType="begin"/>
+      </w:r>
+      <w:r>
+        <w:rPr>
+          <w:rFonts w:ascii="Segoe UI" w:eastAsia="Times New Roman" w:hAnsi="Segoe UI" w:cs="Segoe UI"/>
+          <w:sz w:val="21"/>
+          <w:szCs w:val="21"/>
+        </w:rPr>
+        <w:instrText xml:space="preserve"> HYPERLINK "https://www.100daysofcode.com/" \o "https://www.100daysofcode.com/" \t "_blank" </w:instrText>
+      </w:r>
+      <w:r>
+        <w:rPr>
+          <w:rFonts w:ascii="Segoe UI" w:eastAsia="Times New Roman" w:hAnsi="Segoe UI" w:cs="Segoe UI"/>
+          <w:sz w:val="21"/>
+          <w:szCs w:val="21"/>
+        </w:rPr>
+      </w:r>
+      <w:r>
+        <w:rPr>
+          <w:rFonts w:ascii="Segoe UI" w:eastAsia="Times New Roman" w:hAnsi="Segoe UI" w:cs="Segoe UI"/>
+          <w:sz w:val="21"/>
+          <w:szCs w:val="21"/>
+        </w:rPr>
         <w:fldChar w:fldCharType="separate"/>
       </w:r>
       <w:r>
         <w:rPr>
           <w:rStyle w:val="Hyperlink"/>
           <w:rFonts w:ascii="Segoe UI" w:eastAsia="Times New Roman" w:hAnsi="Segoe UI" w:cs="Segoe UI"/>
-          <w:color w:val="A6A7DC"/>
-          <w:sz w:val="21"/>
-          <w:szCs w:val="21"/>
-          <w:shd w:val="clear" w:color="auto" w:fill="323131"/>
-        </w:rPr>
-        <w:t>https://www.youtube.com/watch?v=2MsN8gpT6jY&amp;feature=emb_logo</w:t>
-      </w:r>
-      <w:r>
-        <w:rPr>
-          <w:rFonts w:eastAsia="Times New Roman" w:cs="Times New Roman"/>
-        </w:rPr>
-        <w:fldChar w:fldCharType="end"/>
-      </w:r>
-    </w:p>
+          <w:sz w:val="21"/>
+          <w:szCs w:val="21"/>
+        </w:rPr>
+        <w:t>https://www.100daysofcode.com/</w:t>
+      </w:r>
+      <w:r>
+        <w:rPr>
+          <w:rFonts w:ascii="Segoe UI" w:eastAsia="Times New Roman" w:hAnsi="Segoe UI" w:cs="Segoe UI"/>
+          <w:sz w:val="21"/>
+          <w:szCs w:val="21"/>
+        </w:rPr>
+        <w:fldChar w:fldCharType="end"/>
+      </w:r>
+    </w:p>
+    <w:p/>
+    <w:p>
+      <w:pPr>
+        <w:rPr>
+          <w:rFonts w:ascii="Segoe UI" w:eastAsia="Times New Roman" w:hAnsi="Segoe UI" w:cs="Segoe UI"/>
+          <w:sz w:val="21"/>
+          <w:szCs w:val="21"/>
+        </w:rPr>
+      </w:pPr>
+      <w:r>
+        <w:rPr>
+          <w:rFonts w:ascii="Segoe UI" w:eastAsia="Times New Roman" w:hAnsi="Segoe UI" w:cs="Segoe UI"/>
+          <w:sz w:val="21"/>
+          <w:szCs w:val="21"/>
+        </w:rPr>
+        <w:t>The Coders Guild</w:t>
+      </w:r>
+    </w:p>
+    <w:p>
+      <w:pPr>
+        <w:rPr>
+          <w:rFonts w:ascii="Segoe UI" w:eastAsia="Times New Roman" w:hAnsi="Segoe UI" w:cs="Segoe UI"/>
+          <w:sz w:val="21"/>
+          <w:szCs w:val="21"/>
+        </w:rPr>
+      </w:pPr>
+      <w:r>
+        <w:rPr>
+          <w:rFonts w:ascii="Segoe UI" w:eastAsia="Times New Roman" w:hAnsi="Segoe UI" w:cs="Segoe UI"/>
+          <w:sz w:val="21"/>
+          <w:szCs w:val="21"/>
+        </w:rPr>
+        <w:fldChar w:fldCharType="begin"/>
+      </w:r>
+      <w:r>
+        <w:rPr>
+          <w:rFonts w:ascii="Segoe UI" w:eastAsia="Times New Roman" w:hAnsi="Segoe UI" w:cs="Segoe UI"/>
+          <w:sz w:val="21"/>
+          <w:szCs w:val="21"/>
+        </w:rPr>
+        <w:instrText xml:space="preserve"> HYPERLINK "https://thecodersguild.org.uk/" \o "https://thecodersguild.org.uk/" \t "_blank" </w:instrText>
+      </w:r>
+      <w:r>
+        <w:rPr>
+          <w:rFonts w:ascii="Segoe UI" w:eastAsia="Times New Roman" w:hAnsi="Segoe UI" w:cs="Segoe UI"/>
+          <w:sz w:val="21"/>
+          <w:szCs w:val="21"/>
+        </w:rPr>
+      </w:r>
+      <w:r>
+        <w:rPr>
+          <w:rFonts w:ascii="Segoe UI" w:eastAsia="Times New Roman" w:hAnsi="Segoe UI" w:cs="Segoe UI"/>
+          <w:sz w:val="21"/>
+          <w:szCs w:val="21"/>
+        </w:rPr>
+        <w:fldChar w:fldCharType="separate"/>
+      </w:r>
+      <w:r>
+        <w:rPr>
+          <w:rStyle w:val="Hyperlink"/>
+          <w:rFonts w:ascii="Segoe UI" w:eastAsia="Times New Roman" w:hAnsi="Segoe UI" w:cs="Segoe UI"/>
+          <w:sz w:val="21"/>
+          <w:szCs w:val="21"/>
+        </w:rPr>
+        <w:t>https://thecodersguild.org.uk/</w:t>
+      </w:r>
+      <w:r>
+        <w:rPr>
+          <w:rFonts w:ascii="Segoe UI" w:eastAsia="Times New Roman" w:hAnsi="Segoe UI" w:cs="Segoe UI"/>
+          <w:sz w:val="21"/>
+          <w:szCs w:val="21"/>
+        </w:rPr>
+        <w:fldChar w:fldCharType="end"/>
+      </w:r>
+    </w:p>
+    <w:p>
+      <w:pPr>
+        <w:rPr>
+          <w:rFonts w:ascii="Segoe UI" w:eastAsia="Times New Roman" w:hAnsi="Segoe UI" w:cs="Segoe UI"/>
+          <w:sz w:val="21"/>
+          <w:szCs w:val="21"/>
+        </w:rPr>
+      </w:pPr>
+    </w:p>
+    <w:p>
+      <w:pPr>
+        <w:rPr>
+          <w:rFonts w:eastAsia="Times New Roman" w:cs="Arial"/>
+        </w:rPr>
+      </w:pPr>
+      <w:r>
+        <w:rPr>
+          <w:rFonts w:eastAsia="Times New Roman" w:cs="Arial"/>
+        </w:rPr>
+        <w:t>Fun Fun Function</w:t>
+      </w:r>
+    </w:p>
+    <w:p>
+      <w:pPr>
+        <w:rPr>
+          <w:rFonts w:ascii="Segoe UI" w:eastAsia="Times New Roman" w:hAnsi="Segoe UI" w:cs="Segoe UI"/>
+          <w:sz w:val="21"/>
+          <w:szCs w:val="21"/>
+        </w:rPr>
+      </w:pPr>
+      <w:r>
+        <w:rPr>
+          <w:rFonts w:ascii="Segoe UI" w:eastAsia="Times New Roman" w:hAnsi="Segoe UI" w:cs="Segoe UI"/>
+          <w:sz w:val="21"/>
+          <w:szCs w:val="21"/>
+        </w:rPr>
+        <w:fldChar w:fldCharType="begin"/>
+      </w:r>
+      <w:r>
+        <w:rPr>
+          <w:rFonts w:ascii="Segoe UI" w:eastAsia="Times New Roman" w:hAnsi="Segoe UI" w:cs="Segoe UI"/>
+          <w:sz w:val="21"/>
+          <w:szCs w:val="21"/>
+        </w:rPr>
+        <w:instrText xml:space="preserve"> HYPERLINK "https://www.youtube.com/channel/UCO1cgjhGzsSYb1rsB4bFe4Q" \o "https://www.youtube.com/channel/uco1cgjhgzssyb1rsb4bfe4q" \t "_blank" </w:instrText>
+      </w:r>
+      <w:r>
+        <w:rPr>
+          <w:rFonts w:ascii="Segoe UI" w:eastAsia="Times New Roman" w:hAnsi="Segoe UI" w:cs="Segoe UI"/>
+          <w:sz w:val="21"/>
+          <w:szCs w:val="21"/>
+        </w:rPr>
+      </w:r>
+      <w:r>
+        <w:rPr>
+          <w:rFonts w:ascii="Segoe UI" w:eastAsia="Times New Roman" w:hAnsi="Segoe UI" w:cs="Segoe UI"/>
+          <w:sz w:val="21"/>
+          <w:szCs w:val="21"/>
+        </w:rPr>
+        <w:fldChar w:fldCharType="separate"/>
+      </w:r>
+      <w:r>
+        <w:rPr>
+          <w:rStyle w:val="Hyperlink"/>
+          <w:rFonts w:ascii="Segoe UI" w:eastAsia="Times New Roman" w:hAnsi="Segoe UI" w:cs="Segoe UI"/>
+          <w:sz w:val="21"/>
+          <w:szCs w:val="21"/>
+        </w:rPr>
+        <w:t>https://www.youtube.com/channel/UCO1cgjhGzsSYb1rsB4bFe4Q</w:t>
+      </w:r>
+      <w:r>
+        <w:rPr>
+          <w:rFonts w:ascii="Segoe UI" w:eastAsia="Times New Roman" w:hAnsi="Segoe UI" w:cs="Segoe UI"/>
+          <w:sz w:val="21"/>
+          <w:szCs w:val="21"/>
+        </w:rPr>
+        <w:fldChar w:fldCharType="end"/>
+      </w:r>
+    </w:p>
+    <w:p>
+      <w:pPr>
+        <w:rPr>
+          <w:rFonts w:ascii="Segoe UI" w:eastAsia="Times New Roman" w:hAnsi="Segoe UI" w:cs="Segoe UI"/>
+          <w:sz w:val="21"/>
+          <w:szCs w:val="21"/>
+        </w:rPr>
+      </w:pPr>
+    </w:p>
+    <w:p>
+      <w:pPr>
+        <w:rPr>
+          <w:rFonts w:ascii="Segoe UI" w:eastAsia="Times New Roman" w:hAnsi="Segoe UI" w:cs="Segoe UI"/>
+          <w:sz w:val="21"/>
+          <w:szCs w:val="21"/>
+        </w:rPr>
+      </w:pPr>
+    </w:p>
+    <w:p>
+      <w:pPr>
+        <w:rPr>
+          <w:rFonts w:eastAsia="Times New Roman" w:cs="Segoe UI"/>
+        </w:rPr>
+      </w:pPr>
+      <w:r>
+        <w:rPr>
+          <w:rFonts w:eastAsia="Times New Roman" w:cs="Segoe UI"/>
+        </w:rPr>
+        <w:t>Geek Gurl Diaries</w:t>
+      </w:r>
+    </w:p>
+    <w:p>
+      <w:pPr>
+        <w:rPr>
+          <w:rFonts w:eastAsia="Times New Roman" w:cs="Segoe UI"/>
+        </w:rPr>
+      </w:pPr>
+      <w:hyperlink r:id="rId7" w:tooltip="https://www.youtube.com/channel/ucxrp2coe9wrrnloo3v3umdq" w:history="1">
+        <w:r>
+          <w:rPr>
+            <w:rStyle w:val="Hyperlink"/>
+            <w:rFonts w:ascii="Segoe UI" w:hAnsi="Segoe UI" w:cs="Segoe UI"/>
+            <w:sz w:val="21"/>
+            <w:szCs w:val="21"/>
+          </w:rPr>
+          <w:t>https://www.youtube.com/channel/UCxrp2coE9wRrnlOO3V3UmdQ</w:t>
+        </w:r>
+      </w:hyperlink>
+    </w:p>
+    <w:p>
+      <w:pPr>
+        <w:rPr>
+          <w:rFonts w:eastAsia="Times New Roman" w:cs="Segoe UI"/>
+        </w:rPr>
+      </w:pPr>
+    </w:p>
+    <w:p>
+      <w:r>
+        <w:t>Javascript conference</w:t>
+      </w:r>
+    </w:p>
+    <w:p>
+      <w:pPr>
+        <w:rPr>
+          <w:rFonts w:ascii="Segoe UI" w:eastAsia="Times New Roman" w:hAnsi="Segoe UI" w:cs="Segoe UI"/>
+          <w:sz w:val="21"/>
+          <w:szCs w:val="21"/>
+        </w:rPr>
+      </w:pPr>
+      <w:r>
+        <w:rPr>
+          <w:rFonts w:ascii="Segoe UI" w:eastAsia="Times New Roman" w:hAnsi="Segoe UI" w:cs="Segoe UI"/>
+          <w:sz w:val="21"/>
+          <w:szCs w:val="21"/>
+        </w:rPr>
+        <w:fldChar w:fldCharType="begin"/>
+      </w:r>
+      <w:r>
+        <w:rPr>
+          <w:rFonts w:ascii="Segoe UI" w:eastAsia="Times New Roman" w:hAnsi="Segoe UI" w:cs="Segoe UI"/>
+          <w:sz w:val="21"/>
+          <w:szCs w:val="21"/>
+        </w:rPr>
+        <w:instrText xml:space="preserve"> HYPERLINK "https://www.youtube.com/channel/UCzoVCacndDCfGDf41P-z0iA" \o "https://www.youtube.com/channel/uczovcacnddcfgdf41p-z0ia" \t "_blank" </w:instrText>
+      </w:r>
+      <w:r>
+        <w:rPr>
+          <w:rFonts w:ascii="Segoe UI" w:eastAsia="Times New Roman" w:hAnsi="Segoe UI" w:cs="Segoe UI"/>
+          <w:sz w:val="21"/>
+          <w:szCs w:val="21"/>
+        </w:rPr>
+      </w:r>
+      <w:r>
+        <w:rPr>
+          <w:rFonts w:ascii="Segoe UI" w:eastAsia="Times New Roman" w:hAnsi="Segoe UI" w:cs="Segoe UI"/>
+          <w:sz w:val="21"/>
+          <w:szCs w:val="21"/>
+        </w:rPr>
+        <w:fldChar w:fldCharType="separate"/>
+      </w:r>
+      <w:r>
+        <w:rPr>
+          <w:rStyle w:val="Hyperlink"/>
+          <w:rFonts w:ascii="Segoe UI" w:eastAsia="Times New Roman" w:hAnsi="Segoe UI" w:cs="Segoe UI"/>
+          <w:sz w:val="21"/>
+          <w:szCs w:val="21"/>
+        </w:rPr>
+        <w:t>https://www.youtube.com/channel/UCzoVCacndDCfGDf41P-z0iA</w:t>
+      </w:r>
+      <w:r>
+        <w:rPr>
+          <w:rFonts w:ascii="Segoe UI" w:eastAsia="Times New Roman" w:hAnsi="Segoe UI" w:cs="Segoe UI"/>
+          <w:sz w:val="21"/>
+          <w:szCs w:val="21"/>
+        </w:rPr>
+        <w:fldChar w:fldCharType="end"/>
+      </w:r>
+    </w:p>
+    <w:p/>
+    <w:p>
+      <w:r>
+        <w:t>Traversy Media</w:t>
+      </w:r>
+    </w:p>
+    <w:p>
+      <w:pPr>
+        <w:rPr>
+          <w:rFonts w:ascii="Segoe UI" w:eastAsia="Times New Roman" w:hAnsi="Segoe UI" w:cs="Segoe UI"/>
+          <w:sz w:val="21"/>
+          <w:szCs w:val="21"/>
+        </w:rPr>
+      </w:pPr>
+      <w:r>
+        <w:rPr>
+          <w:rFonts w:ascii="Segoe UI" w:eastAsia="Times New Roman" w:hAnsi="Segoe UI" w:cs="Segoe UI"/>
+          <w:sz w:val="21"/>
+          <w:szCs w:val="21"/>
+        </w:rPr>
+        <w:fldChar w:fldCharType="begin"/>
+      </w:r>
+      <w:r>
+        <w:rPr>
+          <w:rFonts w:ascii="Segoe UI" w:eastAsia="Times New Roman" w:hAnsi="Segoe UI" w:cs="Segoe UI"/>
+          <w:sz w:val="21"/>
+          <w:szCs w:val="21"/>
+        </w:rPr>
+        <w:instrText xml:space="preserve"> HYPERLINK "https://www.youtube.com/channel/UC29ju8bIPH5as8OGnQzwJyA" \o "https://www.youtube.com/channel/uc29ju8biph5as8ognqzwjya" \t "_blank" </w:instrText>
+      </w:r>
+      <w:r>
+        <w:rPr>
+          <w:rFonts w:ascii="Segoe UI" w:eastAsia="Times New Roman" w:hAnsi="Segoe UI" w:cs="Segoe UI"/>
+          <w:sz w:val="21"/>
+          <w:szCs w:val="21"/>
+        </w:rPr>
+      </w:r>
+      <w:r>
+        <w:rPr>
+          <w:rFonts w:ascii="Segoe UI" w:eastAsia="Times New Roman" w:hAnsi="Segoe UI" w:cs="Segoe UI"/>
+          <w:sz w:val="21"/>
+          <w:szCs w:val="21"/>
+        </w:rPr>
+        <w:fldChar w:fldCharType="separate"/>
+      </w:r>
+      <w:r>
+        <w:rPr>
+          <w:rStyle w:val="Hyperlink"/>
+          <w:rFonts w:ascii="Segoe UI" w:eastAsia="Times New Roman" w:hAnsi="Segoe UI" w:cs="Segoe UI"/>
+          <w:sz w:val="21"/>
+          <w:szCs w:val="21"/>
+        </w:rPr>
+        <w:t>https://www.youtube.com/channel/UC29ju8bIPH5as8OGnQzwJyA</w:t>
+      </w:r>
+      <w:r>
+        <w:rPr>
+          <w:rFonts w:ascii="Segoe UI" w:eastAsia="Times New Roman" w:hAnsi="Segoe UI" w:cs="Segoe UI"/>
+          <w:sz w:val="21"/>
+          <w:szCs w:val="21"/>
+        </w:rPr>
+        <w:fldChar w:fldCharType="end"/>
+      </w:r>
+    </w:p>
+    <w:p/>
+    <w:p>
+      <w:r>
+        <w:t>The Net Ninja</w:t>
+      </w:r>
+    </w:p>
+    <w:p>
+      <w:pPr>
+        <w:rPr>
+          <w:rFonts w:ascii="Segoe UI" w:eastAsia="Times New Roman" w:hAnsi="Segoe UI" w:cs="Segoe UI"/>
+          <w:sz w:val="21"/>
+          <w:szCs w:val="21"/>
+        </w:rPr>
+      </w:pPr>
+      <w:r>
+        <w:rPr>
+          <w:rFonts w:ascii="Segoe UI" w:eastAsia="Times New Roman" w:hAnsi="Segoe UI" w:cs="Segoe UI"/>
+          <w:sz w:val="21"/>
+          <w:szCs w:val="21"/>
+        </w:rPr>
+        <w:fldChar w:fldCharType="begin"/>
+      </w:r>
+      <w:r>
+        <w:rPr>
+          <w:rFonts w:ascii="Segoe UI" w:eastAsia="Times New Roman" w:hAnsi="Segoe UI" w:cs="Segoe UI"/>
+          <w:sz w:val="21"/>
+          <w:szCs w:val="21"/>
+        </w:rPr>
+        <w:instrText xml:space="preserve"> HYPERLINK "https://www.youtube.com/channel/UCW5YeuERMmlnqo4oq8vwUpg" \o "https://www.youtube.com/channel/ucw5yeuermmlnqo4oq8vwupg" \t "_blank" </w:instrText>
+      </w:r>
+      <w:r>
+        <w:rPr>
+          <w:rFonts w:ascii="Segoe UI" w:eastAsia="Times New Roman" w:hAnsi="Segoe UI" w:cs="Segoe UI"/>
+          <w:sz w:val="21"/>
+          <w:szCs w:val="21"/>
+        </w:rPr>
+      </w:r>
+      <w:r>
+        <w:rPr>
+          <w:rFonts w:ascii="Segoe UI" w:eastAsia="Times New Roman" w:hAnsi="Segoe UI" w:cs="Segoe UI"/>
+          <w:sz w:val="21"/>
+          <w:szCs w:val="21"/>
+        </w:rPr>
+        <w:fldChar w:fldCharType="separate"/>
+      </w:r>
+      <w:r>
+        <w:rPr>
+          <w:rStyle w:val="Hyperlink"/>
+          <w:rFonts w:ascii="Segoe UI" w:eastAsia="Times New Roman" w:hAnsi="Segoe UI" w:cs="Segoe UI"/>
+          <w:sz w:val="21"/>
+          <w:szCs w:val="21"/>
+        </w:rPr>
+        <w:t>https://www.youtube.com/channel/UCW5YeuERMmlnqo4oq8vwUpg</w:t>
+      </w:r>
+      <w:r>
+        <w:rPr>
+          <w:rFonts w:ascii="Segoe UI" w:eastAsia="Times New Roman" w:hAnsi="Segoe UI" w:cs="Segoe UI"/>
+          <w:sz w:val="21"/>
+          <w:szCs w:val="21"/>
+        </w:rPr>
+        <w:fldChar w:fldCharType="end"/>
+      </w:r>
+    </w:p>
+    <w:p/>
+    <w:p>
+      <w:r>
+        <w:t>w3schools.com</w:t>
+      </w:r>
+    </w:p>
+    <w:p>
+      <w:pPr>
+        <w:rPr>
+          <w:rFonts w:ascii="Segoe UI" w:eastAsia="Times New Roman" w:hAnsi="Segoe UI" w:cs="Segoe UI"/>
+          <w:sz w:val="21"/>
+          <w:szCs w:val="21"/>
+        </w:rPr>
+      </w:pPr>
+      <w:r>
+        <w:rPr>
+          <w:rFonts w:ascii="Segoe UI" w:eastAsia="Times New Roman" w:hAnsi="Segoe UI" w:cs="Segoe UI"/>
+          <w:sz w:val="21"/>
+          <w:szCs w:val="21"/>
+        </w:rPr>
+        <w:fldChar w:fldCharType="begin"/>
+      </w:r>
+      <w:r>
+        <w:rPr>
+          <w:rFonts w:ascii="Segoe UI" w:eastAsia="Times New Roman" w:hAnsi="Segoe UI" w:cs="Segoe UI"/>
+          <w:sz w:val="21"/>
+          <w:szCs w:val="21"/>
+        </w:rPr>
+        <w:instrText xml:space="preserve"> HYPERLINK "https://www.youtube.com/channel/UCv9bWHC0DIn-Xb7ALNoOGWQ" \o "https://www.youtube.com/channel/ucv9bwhc0din-xb7alnoogwq" \t "_blank" </w:instrText>
+      </w:r>
+      <w:r>
+        <w:rPr>
+          <w:rFonts w:ascii="Segoe UI" w:eastAsia="Times New Roman" w:hAnsi="Segoe UI" w:cs="Segoe UI"/>
+          <w:sz w:val="21"/>
+          <w:szCs w:val="21"/>
+        </w:rPr>
+      </w:r>
+      <w:r>
+        <w:rPr>
+          <w:rFonts w:ascii="Segoe UI" w:eastAsia="Times New Roman" w:hAnsi="Segoe UI" w:cs="Segoe UI"/>
+          <w:sz w:val="21"/>
+          <w:szCs w:val="21"/>
+        </w:rPr>
+        <w:fldChar w:fldCharType="separate"/>
+      </w:r>
+      <w:r>
+        <w:rPr>
+          <w:rStyle w:val="Hyperlink"/>
+          <w:rFonts w:ascii="Segoe UI" w:eastAsia="Times New Roman" w:hAnsi="Segoe UI" w:cs="Segoe UI"/>
+          <w:sz w:val="21"/>
+          <w:szCs w:val="21"/>
+        </w:rPr>
+        <w:t>https://www.youtube.com/channel/UCv9bWHC0DIn-Xb7ALNoOGWQ</w:t>
+      </w:r>
+      <w:r>
+        <w:rPr>
+          <w:rFonts w:ascii="Segoe UI" w:eastAsia="Times New Roman" w:hAnsi="Segoe UI" w:cs="Segoe UI"/>
+          <w:sz w:val="21"/>
+          <w:szCs w:val="21"/>
+        </w:rPr>
+        <w:fldChar w:fldCharType="end"/>
+      </w:r>
+    </w:p>
+    <w:p/>
+    <w:p>
+      <w:r>
+        <w:t>developer roadmaps</w:t>
+      </w:r>
+    </w:p>
+    <w:p>
+      <w:pPr>
+        <w:rPr>
+          <w:rFonts w:ascii="Segoe UI" w:eastAsia="Times New Roman" w:hAnsi="Segoe UI" w:cs="Segoe UI"/>
+          <w:sz w:val="21"/>
+          <w:szCs w:val="21"/>
+        </w:rPr>
+      </w:pPr>
+      <w:r>
+        <w:rPr>
+          <w:rFonts w:ascii="Segoe UI" w:eastAsia="Times New Roman" w:hAnsi="Segoe UI" w:cs="Segoe UI"/>
+          <w:sz w:val="21"/>
+          <w:szCs w:val="21"/>
+        </w:rPr>
+        <w:fldChar w:fldCharType="begin"/>
+      </w:r>
+      <w:r>
+        <w:rPr>
+          <w:rFonts w:ascii="Segoe UI" w:eastAsia="Times New Roman" w:hAnsi="Segoe UI" w:cs="Segoe UI"/>
+          <w:sz w:val="21"/>
+          <w:szCs w:val="21"/>
+        </w:rPr>
+        <w:instrText xml:space="preserve"> HYPERLINK "https://roadmap.sh/" \o "https://roadmap.sh/" \t "_blank" </w:instrText>
+      </w:r>
+      <w:r>
+        <w:rPr>
+          <w:rFonts w:ascii="Segoe UI" w:eastAsia="Times New Roman" w:hAnsi="Segoe UI" w:cs="Segoe UI"/>
+          <w:sz w:val="21"/>
+          <w:szCs w:val="21"/>
+        </w:rPr>
+      </w:r>
+      <w:r>
+        <w:rPr>
+          <w:rFonts w:ascii="Segoe UI" w:eastAsia="Times New Roman" w:hAnsi="Segoe UI" w:cs="Segoe UI"/>
+          <w:sz w:val="21"/>
+          <w:szCs w:val="21"/>
+        </w:rPr>
+        <w:fldChar w:fldCharType="separate"/>
+      </w:r>
+      <w:r>
+        <w:rPr>
+          <w:rStyle w:val="Hyperlink"/>
+          <w:rFonts w:ascii="Segoe UI" w:eastAsia="Times New Roman" w:hAnsi="Segoe UI" w:cs="Segoe UI"/>
+          <w:sz w:val="21"/>
+          <w:szCs w:val="21"/>
+        </w:rPr>
+        <w:t>https://roadmap.sh/</w:t>
+      </w:r>
+      <w:r>
+        <w:rPr>
+          <w:rFonts w:ascii="Segoe UI" w:eastAsia="Times New Roman" w:hAnsi="Segoe UI" w:cs="Segoe UI"/>
+          <w:sz w:val="21"/>
+          <w:szCs w:val="21"/>
+        </w:rPr>
+        <w:fldChar w:fldCharType="end"/>
+      </w:r>
+    </w:p>
+    <w:p/>
+    <w:p>
+      <w:r>
+        <w:t>Scrimba</w:t>
+      </w:r>
+    </w:p>
+    <w:p>
+      <w:pPr>
+        <w:rPr>
+          <w:rFonts w:ascii="Segoe UI" w:eastAsia="Times New Roman" w:hAnsi="Segoe UI" w:cs="Segoe UI"/>
+          <w:sz w:val="21"/>
+          <w:szCs w:val="21"/>
+        </w:rPr>
+      </w:pPr>
+      <w:r>
+        <w:rPr>
+          <w:rFonts w:ascii="Segoe UI" w:eastAsia="Times New Roman" w:hAnsi="Segoe UI" w:cs="Segoe UI"/>
+          <w:sz w:val="21"/>
+          <w:szCs w:val="21"/>
+        </w:rPr>
+        <w:fldChar w:fldCharType="begin"/>
+      </w:r>
+      <w:r>
+        <w:rPr>
+          <w:rFonts w:ascii="Segoe UI" w:eastAsia="Times New Roman" w:hAnsi="Segoe UI" w:cs="Segoe UI"/>
+          <w:sz w:val="21"/>
+          <w:szCs w:val="21"/>
+        </w:rPr>
+        <w:instrText xml:space="preserve"> HYPERLINK "https://scrimba.com/" \o "https://scrimba.com/" \t "_blank" </w:instrText>
+      </w:r>
+      <w:r>
+        <w:rPr>
+          <w:rFonts w:ascii="Segoe UI" w:eastAsia="Times New Roman" w:hAnsi="Segoe UI" w:cs="Segoe UI"/>
+          <w:sz w:val="21"/>
+          <w:szCs w:val="21"/>
+        </w:rPr>
+      </w:r>
+      <w:r>
+        <w:rPr>
+          <w:rFonts w:ascii="Segoe UI" w:eastAsia="Times New Roman" w:hAnsi="Segoe UI" w:cs="Segoe UI"/>
+          <w:sz w:val="21"/>
+          <w:szCs w:val="21"/>
+        </w:rPr>
+        <w:fldChar w:fldCharType="separate"/>
+      </w:r>
+      <w:r>
+        <w:rPr>
+          <w:rStyle w:val="Hyperlink"/>
+          <w:rFonts w:ascii="Segoe UI" w:eastAsia="Times New Roman" w:hAnsi="Segoe UI" w:cs="Segoe UI"/>
+          <w:sz w:val="21"/>
+          <w:szCs w:val="21"/>
+        </w:rPr>
+        <w:t>https://scrimba.com/</w:t>
+      </w:r>
+      <w:r>
+        <w:rPr>
+          <w:rFonts w:ascii="Segoe UI" w:eastAsia="Times New Roman" w:hAnsi="Segoe UI" w:cs="Segoe UI"/>
+          <w:sz w:val="21"/>
+          <w:szCs w:val="21"/>
+        </w:rPr>
+        <w:fldChar w:fldCharType="end"/>
+      </w:r>
+    </w:p>
+    <w:p/>
+    <w:p>
+      <w:r>
+        <w:t>MDN Web Docs</w:t>
+      </w:r>
+    </w:p>
+    <w:p>
+      <w:pPr>
+        <w:rPr>
+          <w:rFonts w:ascii="Segoe UI" w:eastAsia="Times New Roman" w:hAnsi="Segoe UI" w:cs="Segoe UI"/>
+          <w:sz w:val="21"/>
+          <w:szCs w:val="21"/>
+        </w:rPr>
+      </w:pPr>
+      <w:r>
+        <w:rPr>
+          <w:rFonts w:ascii="Segoe UI" w:eastAsia="Times New Roman" w:hAnsi="Segoe UI" w:cs="Segoe UI"/>
+          <w:sz w:val="21"/>
+          <w:szCs w:val="21"/>
+        </w:rPr>
+        <w:fldChar w:fldCharType="begin"/>
+      </w:r>
+      <w:r>
+        <w:rPr>
+          <w:rFonts w:ascii="Segoe UI" w:eastAsia="Times New Roman" w:hAnsi="Segoe UI" w:cs="Segoe UI"/>
+          <w:sz w:val="21"/>
+          <w:szCs w:val="21"/>
+        </w:rPr>
+        <w:instrText xml:space="preserve"> HYPERLINK "https://developer.mozilla.org/en-US/" \o "https://developer.mozilla.org/en-us/" \t "_blank" </w:instrText>
+      </w:r>
+      <w:r>
+        <w:rPr>
+          <w:rFonts w:ascii="Segoe UI" w:eastAsia="Times New Roman" w:hAnsi="Segoe UI" w:cs="Segoe UI"/>
+          <w:sz w:val="21"/>
+          <w:szCs w:val="21"/>
+        </w:rPr>
+      </w:r>
+      <w:r>
+        <w:rPr>
+          <w:rFonts w:ascii="Segoe UI" w:eastAsia="Times New Roman" w:hAnsi="Segoe UI" w:cs="Segoe UI"/>
+          <w:sz w:val="21"/>
+          <w:szCs w:val="21"/>
+        </w:rPr>
+        <w:fldChar w:fldCharType="separate"/>
+      </w:r>
+      <w:r>
+        <w:rPr>
+          <w:rStyle w:val="Hyperlink"/>
+          <w:rFonts w:ascii="Segoe UI" w:eastAsia="Times New Roman" w:hAnsi="Segoe UI" w:cs="Segoe UI"/>
+          <w:sz w:val="21"/>
+          <w:szCs w:val="21"/>
+        </w:rPr>
+        <w:t>https://developer.mozilla.org/en-US/</w:t>
+      </w:r>
+      <w:r>
+        <w:rPr>
+          <w:rFonts w:ascii="Segoe UI" w:eastAsia="Times New Roman" w:hAnsi="Segoe UI" w:cs="Segoe UI"/>
+          <w:sz w:val="21"/>
+          <w:szCs w:val="21"/>
+        </w:rPr>
+        <w:fldChar w:fldCharType="end"/>
+      </w:r>
+    </w:p>
+    <w:p/>
+    <w:p>
+      <w:r>
+        <w:t>Northcoders</w:t>
+      </w:r>
+    </w:p>
+    <w:p>
+      <w:pPr>
+        <w:rPr>
+          <w:rFonts w:ascii="Segoe UI" w:eastAsia="Times New Roman" w:hAnsi="Segoe UI" w:cs="Segoe UI"/>
+          <w:sz w:val="21"/>
+          <w:szCs w:val="21"/>
+        </w:rPr>
+      </w:pPr>
+      <w:r>
+        <w:rPr>
+          <w:rFonts w:ascii="Segoe UI" w:eastAsia="Times New Roman" w:hAnsi="Segoe UI" w:cs="Segoe UI"/>
+          <w:sz w:val="21"/>
+          <w:szCs w:val="21"/>
+        </w:rPr>
+        <w:fldChar w:fldCharType="begin"/>
+      </w:r>
+      <w:r>
+        <w:rPr>
+          <w:rFonts w:ascii="Segoe UI" w:eastAsia="Times New Roman" w:hAnsi="Segoe UI" w:cs="Segoe UI"/>
+          <w:sz w:val="21"/>
+          <w:szCs w:val="21"/>
+        </w:rPr>
+        <w:instrText xml:space="preserve"> HYPERLINK "https://northcoders.com/" \o "https://northcoders.com/" \t "_blank" </w:instrText>
+      </w:r>
+      <w:r>
+        <w:rPr>
+          <w:rFonts w:ascii="Segoe UI" w:eastAsia="Times New Roman" w:hAnsi="Segoe UI" w:cs="Segoe UI"/>
+          <w:sz w:val="21"/>
+          <w:szCs w:val="21"/>
+        </w:rPr>
+      </w:r>
+      <w:r>
+        <w:rPr>
+          <w:rFonts w:ascii="Segoe UI" w:eastAsia="Times New Roman" w:hAnsi="Segoe UI" w:cs="Segoe UI"/>
+          <w:sz w:val="21"/>
+          <w:szCs w:val="21"/>
+        </w:rPr>
+        <w:fldChar w:fldCharType="separate"/>
+      </w:r>
+      <w:r>
+        <w:rPr>
+          <w:rStyle w:val="Hyperlink"/>
+          <w:rFonts w:ascii="Segoe UI" w:eastAsia="Times New Roman" w:hAnsi="Segoe UI" w:cs="Segoe UI"/>
+          <w:sz w:val="21"/>
+          <w:szCs w:val="21"/>
+        </w:rPr>
+        <w:t>https://northcoders.com/</w:t>
+      </w:r>
+      <w:r>
+        <w:rPr>
+          <w:rFonts w:ascii="Segoe UI" w:eastAsia="Times New Roman" w:hAnsi="Segoe UI" w:cs="Segoe UI"/>
+          <w:sz w:val="21"/>
+          <w:szCs w:val="21"/>
+        </w:rPr>
+        <w:fldChar w:fldCharType="end"/>
+      </w:r>
+    </w:p>
+    <w:p/>
+    <w:p>
+      <w:r>
+        <w:t>Dec community</w:t>
+      </w:r>
+    </w:p>
+    <w:p>
+      <w:pPr>
+        <w:rPr>
+          <w:rFonts w:ascii="Segoe UI" w:eastAsia="Times New Roman" w:hAnsi="Segoe UI" w:cs="Segoe UI"/>
+          <w:sz w:val="21"/>
+          <w:szCs w:val="21"/>
+        </w:rPr>
+      </w:pPr>
+      <w:r>
+        <w:rPr>
+          <w:rFonts w:ascii="Segoe UI" w:eastAsia="Times New Roman" w:hAnsi="Segoe UI" w:cs="Segoe UI"/>
+          <w:sz w:val="21"/>
+          <w:szCs w:val="21"/>
+        </w:rPr>
+        <w:fldChar w:fldCharType="begin"/>
+      </w:r>
+      <w:r>
+        <w:rPr>
+          <w:rFonts w:ascii="Segoe UI" w:eastAsia="Times New Roman" w:hAnsi="Segoe UI" w:cs="Segoe UI"/>
+          <w:sz w:val="21"/>
+          <w:szCs w:val="21"/>
+        </w:rPr>
+        <w:instrText xml:space="preserve"> HYPERLINK "https://dev.to/" \o "https://dev.to/" \t "_blank" </w:instrText>
+      </w:r>
+      <w:r>
+        <w:rPr>
+          <w:rFonts w:ascii="Segoe UI" w:eastAsia="Times New Roman" w:hAnsi="Segoe UI" w:cs="Segoe UI"/>
+          <w:sz w:val="21"/>
+          <w:szCs w:val="21"/>
+        </w:rPr>
+      </w:r>
+      <w:r>
+        <w:rPr>
+          <w:rFonts w:ascii="Segoe UI" w:eastAsia="Times New Roman" w:hAnsi="Segoe UI" w:cs="Segoe UI"/>
+          <w:sz w:val="21"/>
+          <w:szCs w:val="21"/>
+        </w:rPr>
+        <w:fldChar w:fldCharType="separate"/>
+      </w:r>
+      <w:r>
+        <w:rPr>
+          <w:rStyle w:val="Hyperlink"/>
+          <w:rFonts w:ascii="Segoe UI" w:eastAsia="Times New Roman" w:hAnsi="Segoe UI" w:cs="Segoe UI"/>
+          <w:sz w:val="21"/>
+          <w:szCs w:val="21"/>
+        </w:rPr>
+        <w:t>https://dev.to/</w:t>
+      </w:r>
+      <w:r>
+        <w:rPr>
+          <w:rFonts w:ascii="Segoe UI" w:eastAsia="Times New Roman" w:hAnsi="Segoe UI" w:cs="Segoe UI"/>
+          <w:sz w:val="21"/>
+          <w:szCs w:val="21"/>
+        </w:rPr>
+        <w:fldChar w:fldCharType="end"/>
+      </w:r>
+    </w:p>
+    <w:p/>
+    <w:p>
+      <w:r>
+        <w:t>Amazon</w:t>
+      </w:r>
+    </w:p>
+    <w:p>
+      <w:pPr>
+        <w:rPr>
+          <w:rFonts w:ascii="Segoe UI" w:eastAsia="Times New Roman" w:hAnsi="Segoe UI" w:cs="Segoe UI"/>
+          <w:sz w:val="21"/>
+          <w:szCs w:val="21"/>
+        </w:rPr>
+      </w:pPr>
+      <w:r>
+        <w:rPr>
+          <w:rFonts w:ascii="Segoe UI" w:eastAsia="Times New Roman" w:hAnsi="Segoe UI" w:cs="Segoe UI"/>
+          <w:sz w:val="21"/>
+          <w:szCs w:val="21"/>
+        </w:rPr>
+        <w:fldChar w:fldCharType="begin"/>
+      </w:r>
+      <w:r>
+        <w:rPr>
+          <w:rFonts w:ascii="Segoe UI" w:eastAsia="Times New Roman" w:hAnsi="Segoe UI" w:cs="Segoe UI"/>
+          <w:sz w:val="21"/>
+          <w:szCs w:val="21"/>
+        </w:rPr>
+        <w:instrText xml:space="preserve"> HYPERLINK "https://www.amazon.co.uk/s?k=javascript+%26+jquery+jon+duckett&amp;adgrpid=58663651172&amp;gclid=Cj0KCQiAtqL-BRC0ARIsAF4K3WHyR8yDgOCqvuiWZujIAA-bXa1OKv5-fPm9W8S_bfsRwsJt_OrcqXQaAnb8EALw_wcB&amp;hvadid=259121098250&amp;hvdev=c&amp;hvlocphy=9044999&amp;hvnetw=g&amp;hvqmt=e&amp;hvrand=15547021957042420592&amp;hvtargid=kwd-353811107188&amp;hydadcr=17639_1817796&amp;tag=googhydr-21&amp;ref=pd_sl_9rpw4nj2xd_e" \o "https://www.amazon.co.uk/s?k=javascript+%26+jquery+jon+duckett&amp;adgrpid=58663651172&amp;gclid=cj0kcqiatql-brc0arisaf4k3whyr8ydgocqvuiwzujiaa-bxa1okv5-fpm9w8s_bfsrwsjt_orcqxqaanb8ealw_wcb&amp;hvadid=259121098250&amp;hvdev=c&amp;hvlocphy=9044999&amp;hvnetw=g&amp;hvqmt=e&amp;hvrand=15547021957042420592&amp;hvtargid=kwd-353811107188&amp;hydadcr=17639_1817796&amp;tag=googhydr-21&amp;ref=pd_sl_9rpw4nj2xd_e" \t "_blank" </w:instrText>
+      </w:r>
+      <w:r>
+        <w:rPr>
+          <w:rFonts w:ascii="Segoe UI" w:eastAsia="Times New Roman" w:hAnsi="Segoe UI" w:cs="Segoe UI"/>
+          <w:sz w:val="21"/>
+          <w:szCs w:val="21"/>
+        </w:rPr>
+      </w:r>
+      <w:r>
+        <w:rPr>
+          <w:rFonts w:ascii="Segoe UI" w:eastAsia="Times New Roman" w:hAnsi="Segoe UI" w:cs="Segoe UI"/>
+          <w:sz w:val="21"/>
+          <w:szCs w:val="21"/>
+        </w:rPr>
+        <w:fldChar w:fldCharType="separate"/>
+      </w:r>
+      <w:r>
+        <w:rPr>
+          <w:rStyle w:val="Hyperlink"/>
+          <w:rFonts w:ascii="Segoe UI" w:eastAsia="Times New Roman" w:hAnsi="Segoe UI" w:cs="Segoe UI"/>
+          <w:sz w:val="21"/>
+          <w:szCs w:val="21"/>
+        </w:rPr>
+        <w:t>https://www.amazon.co.uk/s?k=javascript+%26+jquery+jon+duckett&amp;adgrpid=58663651172&amp;gclid=Cj0KCQiAtqL-BRC0ARIsAF4K3WHyR8yDgOCqvuiWZujIAA-bXa1OKv5-fPm9W8S_bfsRwsJt_OrcqXQaAnb8EALw_wcB&amp;hvadid=259121098250&amp;hvdev=c&amp;hvlocphy=9044999&amp;hvnetw=g&amp;hvqmt=e&amp;hvrand=15547021957042420592&amp;hvtargid=kwd-353811107188&amp;hydadcr=17639_1817796&amp;tag=googhydr-21&amp;ref=pd_sl_9rpw4nj2xd_e</w:t>
+      </w:r>
+      <w:r>
+        <w:rPr>
+          <w:rFonts w:ascii="Segoe UI" w:eastAsia="Times New Roman" w:hAnsi="Segoe UI" w:cs="Segoe UI"/>
+          <w:sz w:val="21"/>
+          <w:szCs w:val="21"/>
+        </w:rPr>
+        <w:fldChar w:fldCharType="end"/>
+      </w:r>
+    </w:p>
+    <w:p/>
+    <w:p>
+      <w:r>
+        <w:t>Dribble</w:t>
+      </w:r>
+    </w:p>
+    <w:p>
+      <w:pPr>
+        <w:rPr>
+          <w:rFonts w:ascii="Segoe UI" w:eastAsia="Times New Roman" w:hAnsi="Segoe UI" w:cs="Segoe UI"/>
+          <w:sz w:val="21"/>
+          <w:szCs w:val="21"/>
+        </w:rPr>
+      </w:pPr>
+      <w:r>
+        <w:rPr>
+          <w:rFonts w:ascii="Segoe UI" w:eastAsia="Times New Roman" w:hAnsi="Segoe UI" w:cs="Segoe UI"/>
+          <w:sz w:val="21"/>
+          <w:szCs w:val="21"/>
+        </w:rPr>
+        <w:fldChar w:fldCharType="begin"/>
+      </w:r>
+      <w:r>
+        <w:rPr>
+          <w:rFonts w:ascii="Segoe UI" w:eastAsia="Times New Roman" w:hAnsi="Segoe UI" w:cs="Segoe UI"/>
+          <w:sz w:val="21"/>
+          <w:szCs w:val="21"/>
+        </w:rPr>
+        <w:instrText xml:space="preserve"> HYPERLINK "https://dribbble.com/" \o "https://dribbble.com/" \t "_blank" </w:instrText>
+      </w:r>
+      <w:r>
+        <w:rPr>
+          <w:rFonts w:ascii="Segoe UI" w:eastAsia="Times New Roman" w:hAnsi="Segoe UI" w:cs="Segoe UI"/>
+          <w:sz w:val="21"/>
+          <w:szCs w:val="21"/>
+        </w:rPr>
+      </w:r>
+      <w:r>
+        <w:rPr>
+          <w:rFonts w:ascii="Segoe UI" w:eastAsia="Times New Roman" w:hAnsi="Segoe UI" w:cs="Segoe UI"/>
+          <w:sz w:val="21"/>
+          <w:szCs w:val="21"/>
+        </w:rPr>
+        <w:fldChar w:fldCharType="separate"/>
+      </w:r>
+      <w:r>
+        <w:rPr>
+          <w:rStyle w:val="Hyperlink"/>
+          <w:rFonts w:ascii="Segoe UI" w:eastAsia="Times New Roman" w:hAnsi="Segoe UI" w:cs="Segoe UI"/>
+          <w:sz w:val="21"/>
+          <w:szCs w:val="21"/>
+        </w:rPr>
+        <w:t>https://dribbble.com/</w:t>
+      </w:r>
+      <w:r>
+        <w:rPr>
+          <w:rFonts w:ascii="Segoe UI" w:eastAsia="Times New Roman" w:hAnsi="Segoe UI" w:cs="Segoe UI"/>
+          <w:sz w:val="21"/>
+          <w:szCs w:val="21"/>
+        </w:rPr>
+        <w:fldChar w:fldCharType="end"/>
+      </w:r>
+    </w:p>
+    <w:p/>
+    <w:p/>
+    <w:p/>
     <w:p>
       <w:bookmarkStart w:id="0" w:name="_GoBack"/>
       <w:bookmarkEnd w:id="0"/>
     </w:p>
-    <w:p/>
     <w:sectPr>
       <w:pgSz w:w="11900" w:h="16840"/>
       <w:pgMar w:top="1440" w:right="1800" w:bottom="1440" w:left="1800" w:header="708" w:footer="708" w:gutter="0"/>
@@ -1082,6 +2004,23 @@
       <w:u w:val="single"/>
     </w:rPr>
   </w:style>
+  <w:style w:type="paragraph" w:styleId="NormalWeb">
+    <w:name w:val="Normal (Web)"/>
+    <w:basedOn w:val="Normal"/>
+    <w:uiPriority w:val="99"/>
+    <w:semiHidden/>
+    <w:unhideWhenUsed/>
+    <w:rsid w:val="00F01A5E"/>
+    <w:pPr>
+      <w:spacing w:before="100" w:beforeAutospacing="1" w:after="100" w:afterAutospacing="1"/>
+    </w:pPr>
+    <w:rPr>
+      <w:rFonts w:ascii="Times" w:hAnsi="Times" w:cs="Times New Roman"/>
+      <w:sz w:val="20"/>
+      <w:szCs w:val="20"/>
+      <w:lang w:val="en-GB"/>
+    </w:rPr>
+  </w:style>
 </w:styles>
 </file>
 
@@ -1277,6 +2216,23 @@
     <w:rPr>
       <w:color w:val="0000FF"/>
       <w:u w:val="single"/>
+    </w:rPr>
+  </w:style>
+  <w:style w:type="paragraph" w:styleId="NormalWeb">
+    <w:name w:val="Normal (Web)"/>
+    <w:basedOn w:val="Normal"/>
+    <w:uiPriority w:val="99"/>
+    <w:semiHidden/>
+    <w:unhideWhenUsed/>
+    <w:rsid w:val="00F01A5E"/>
+    <w:pPr>
+      <w:spacing w:before="100" w:beforeAutospacing="1" w:after="100" w:afterAutospacing="1"/>
+    </w:pPr>
+    <w:rPr>
+      <w:rFonts w:ascii="Times" w:hAnsi="Times" w:cs="Times New Roman"/>
+      <w:sz w:val="20"/>
+      <w:szCs w:val="20"/>
+      <w:lang w:val="en-GB"/>
     </w:rPr>
   </w:style>
 </w:styles>

</xml_diff>